<commit_message>
added picture, modified text
</commit_message>
<xml_diff>
--- a/assets/Nicholas Smith Resume.docx
+++ b/assets/Nicholas Smith Resume.docx
@@ -38,6 +38,55 @@
           <w:b w:val="1"/>
           <w:rtl w:val="0"/>
         </w:rPr>
+        <w:t xml:space="preserve">The University of California, Los Angeles</w:t>
+      </w:r>
+      <w:r>
+        <w:rPr>
+          <w:rtl w:val="0"/>
+        </w:rPr>
+        <w:tab/>
+        <w:tab/>
+        <w:tab/>
+        <w:tab/>
+        <w:t xml:space="preserve">          Los Angeles, California</w:t>
+      </w:r>
+    </w:p>
+    <w:p>
+      <w:pPr>
+        <w:ind w:firstLine="720"/>
+        <w:rPr>
+          <w:b w:val="1"/>
+        </w:rPr>
+      </w:pPr>
+      <w:r>
+        <w:rPr>
+          <w:rtl w:val="0"/>
+        </w:rPr>
+        <w:t xml:space="preserve">Certificate of Coding Bootcamp</w:t>
+        <w:tab/>
+        <w:tab/>
+        <w:tab/>
+        <w:tab/>
+        <w:tab/>
+        <w:tab/>
+        <w:t xml:space="preserve">       May 2023</w:t>
+        <w:tab/>
+      </w:r>
+      <w:r>
+        <w:rPr>
+          <w:rtl w:val="0"/>
+        </w:rPr>
+      </w:r>
+    </w:p>
+    <w:p>
+      <w:pPr>
+        <w:rPr/>
+      </w:pPr>
+      <w:r>
+        <w:rPr>
+          <w:b w:val="1"/>
+          <w:rtl w:val="0"/>
+        </w:rPr>
         <w:t xml:space="preserve">The University of Kansas</w:t>
       </w:r>
       <w:r>
@@ -57,16 +106,14 @@
     </w:p>
     <w:p>
       <w:pPr>
+        <w:ind w:firstLine="720"/>
         <w:rPr/>
       </w:pPr>
       <w:r>
         <w:rPr>
           <w:rtl w:val="0"/>
         </w:rPr>
-        <w:t xml:space="preserve">Bachelor of Environmental Studies &amp; Geography</w:t>
-        <w:tab/>
-        <w:tab/>
-        <w:tab/>
+        <w:t xml:space="preserve">Bachelor of Environmental Studies &amp; Geography (Double Major)</w:t>
         <w:tab/>
         <w:tab/>
         <w:t xml:space="preserve">       May 2021</w:t>
@@ -74,6 +121,7 @@
     </w:p>
     <w:p>
       <w:pPr>
+        <w:ind w:firstLine="720"/>
         <w:rPr/>
       </w:pPr>
       <w:r>
@@ -85,20 +133,45 @@
         <w:tab/>
         <w:tab/>
         <w:tab/>
-        <w:tab/>
         <w:t xml:space="preserve">       May 2021</w:t>
       </w:r>
     </w:p>
     <w:p>
       <w:pPr>
+        <w:ind w:left="0" w:firstLine="0"/>
         <w:rPr/>
       </w:pPr>
       <w:r>
         <w:rPr>
+          <w:b w:val="1"/>
+          <w:rtl w:val="0"/>
+        </w:rPr>
+        <w:t xml:space="preserve">Kansas Permaculture Institute</w:t>
+        <w:tab/>
+        <w:tab/>
+        <w:tab/>
+        <w:tab/>
+        <w:tab/>
+        <w:tab/>
+        <w:t xml:space="preserve">     </w:t>
+      </w:r>
+      <w:r>
+        <w:rPr>
+          <w:rtl w:val="0"/>
+        </w:rPr>
+        <w:t xml:space="preserve">Lawrence, Kansas</w:t>
+      </w:r>
+    </w:p>
+    <w:p>
+      <w:pPr>
+        <w:ind w:firstLine="720"/>
+        <w:rPr/>
+      </w:pPr>
+      <w:r>
+        <w:rPr>
           <w:rtl w:val="0"/>
         </w:rPr>
         <w:t xml:space="preserve">Permaculture Design Certificate</w:t>
-        <w:tab/>
         <w:tab/>
         <w:tab/>
         <w:tab/>
@@ -182,7 +255,7 @@
         <w:rPr>
           <w:rtl w:val="0"/>
         </w:rPr>
-        <w:t xml:space="preserve">Superfund sites &amp; the impact they have on their communities</w:t>
+        <w:t xml:space="preserve">Learned about different applications of tools &amp; functions in GIS programs for a variety of purposes</w:t>
       </w:r>
     </w:p>
     <w:p>
@@ -200,7 +273,7 @@
         <w:rPr>
           <w:rtl w:val="0"/>
         </w:rPr>
-        <w:t xml:space="preserve">Learned about different applications of tools &amp; functions in GIS programs for a variety of purposes</w:t>
+        <w:t xml:space="preserve">Utilized programs to track &amp; measure lake volume fluctuations through the years, changes to forests &amp; prairies over time, create optimized routes through a city, &amp; determine the amount of water &amp; vegetation in an area from year to year</w:t>
       </w:r>
     </w:p>
     <w:p>
@@ -218,11 +291,12 @@
         <w:rPr>
           <w:rtl w:val="0"/>
         </w:rPr>
-        <w:t xml:space="preserve">Utilized programs to track &amp; measure lake volume fluctuations through the years, changes to forests &amp; prairies over time, create optimized routes through a city, &amp; determine the amount of water &amp; vegetation in an area from year to year</w:t>
-      </w:r>
-    </w:p>
-    <w:p>
-      <w:pPr>
+        <w:t xml:space="preserve">Created web pages for finding the weather, where to eat, a chat page, and others</w:t>
+      </w:r>
+    </w:p>
+    <w:p>
+      <w:pPr>
+        <w:ind w:left="0" w:firstLine="0"/>
         <w:rPr>
           <w:sz w:val="10"/>
           <w:szCs w:val="10"/>
@@ -237,18 +311,29 @@
     <w:p>
       <w:pPr>
         <w:ind w:left="0" w:firstLine="0"/>
-        <w:rPr/>
-      </w:pPr>
-      <w:r>
-        <w:rPr>
-          <w:rtl w:val="0"/>
-        </w:rPr>
-        <w:t xml:space="preserve">Adobe Acrobat Pro</w:t>
-        <w:tab/>
-        <w:t xml:space="preserve">ArcMap</w:t>
-        <w:tab/>
-        <w:tab/>
-        <w:t xml:space="preserve">RStudio</w:t>
+        <w:rPr>
+          <w:b w:val="1"/>
+        </w:rPr>
+      </w:pPr>
+      <w:r>
+        <w:rPr>
+          <w:b w:val="1"/>
+          <w:rtl w:val="0"/>
+        </w:rPr>
+        <w:t xml:space="preserve">Technical Skills</w:t>
+      </w:r>
+    </w:p>
+    <w:p>
+      <w:pPr>
+        <w:rPr>
+          <w:sz w:val="10"/>
+          <w:szCs w:val="10"/>
+        </w:rPr>
+      </w:pPr>
+      <w:r>
+        <w:rPr>
+          <w:rtl w:val="0"/>
+        </w:rPr>
       </w:r>
     </w:p>
     <w:p>
@@ -260,12 +345,28 @@
         <w:rPr>
           <w:rtl w:val="0"/>
         </w:rPr>
-        <w:t xml:space="preserve">ArcGIS Online</w:t>
-        <w:tab/>
-        <w:tab/>
-        <w:t xml:space="preserve">Google Earth Pro</w:t>
-        <w:tab/>
-        <w:t xml:space="preserve">SQL</w:t>
+        <w:t xml:space="preserve">AWS</w:t>
+        <w:tab/>
+        <w:tab/>
+        <w:t xml:space="preserve">Express</w:t>
+        <w:tab/>
+        <w:t xml:space="preserve">HTML</w:t>
+        <w:tab/>
+        <w:tab/>
+        <w:t xml:space="preserve">MySQL</w:t>
+        <w:tab/>
+        <w:t xml:space="preserve">Python</w:t>
+        <w:tab/>
+        <w:tab/>
+        <w:t xml:space="preserve">React</w:t>
+        <w:tab/>
+        <w:tab/>
+        <w:t xml:space="preserve">JAM</w:t>
+      </w:r>
+      <w:r>
+        <w:rPr>
+          <w:rtl w:val="0"/>
+        </w:rPr>
       </w:r>
     </w:p>
     <w:p>
@@ -277,10 +378,50 @@
         <w:rPr>
           <w:rtl w:val="0"/>
         </w:rPr>
-        <w:t xml:space="preserve">ArcGIS Pro</w:t>
-        <w:tab/>
+        <w:t xml:space="preserve">CSS</w:t>
+        <w:tab/>
+        <w:tab/>
+        <w:t xml:space="preserve">GraphQL</w:t>
+        <w:tab/>
+        <w:t xml:space="preserve">Java</w:t>
+        <w:tab/>
+        <w:tab/>
+        <w:t xml:space="preserve">Node.js</w:t>
         <w:tab/>
         <w:t xml:space="preserve">QGIS</w:t>
+        <w:tab/>
+        <w:tab/>
+        <w:t xml:space="preserve">State</w:t>
+        <w:tab/>
+        <w:tab/>
+        <w:t xml:space="preserve">MERN</w:t>
+      </w:r>
+    </w:p>
+    <w:p>
+      <w:pPr>
+        <w:ind w:left="0" w:firstLine="0"/>
+        <w:rPr/>
+      </w:pPr>
+      <w:r>
+        <w:rPr>
+          <w:rtl w:val="0"/>
+        </w:rPr>
+        <w:t xml:space="preserve">ESRI</w:t>
+        <w:tab/>
+        <w:tab/>
+        <w:t xml:space="preserve">Heroku</w:t>
+        <w:tab/>
+        <w:tab/>
+        <w:t xml:space="preserve">JavaScript</w:t>
+        <w:tab/>
+        <w:t xml:space="preserve">NoSQL</w:t>
+        <w:tab/>
+        <w:t xml:space="preserve">R</w:t>
+        <w:tab/>
+        <w:tab/>
+        <w:tab/>
+        <w:tab/>
+        <w:t xml:space="preserve">WAMP</w:t>
       </w:r>
     </w:p>
     <w:p>
@@ -359,7 +500,7 @@
           <w:rtl w:val="0"/>
         </w:rPr>
         <w:tab/>
-        <w:t xml:space="preserve">           Remote</w:t>
+        <w:t xml:space="preserve">          Remote</w:t>
       </w:r>
     </w:p>
     <w:p>
@@ -581,7 +722,7 @@
         <w:rPr>
           <w:rtl w:val="0"/>
         </w:rPr>
-        <w:t xml:space="preserve">Handle cash &amp; card transactions</w:t>
+        <w:t xml:space="preserve">Reconcile cash drawers and run end of day sales reports</w:t>
       </w:r>
     </w:p>
     <w:p>
@@ -599,7 +740,7 @@
         <w:rPr>
           <w:rtl w:val="0"/>
         </w:rPr>
-        <w:t xml:space="preserve">Reconcile cash drawers</w:t>
+        <w:t xml:space="preserve">Provide friendly customer service</w:t>
       </w:r>
     </w:p>
     <w:p>
@@ -617,7 +758,7 @@
         <w:rPr>
           <w:rtl w:val="0"/>
         </w:rPr>
-        <w:t xml:space="preserve">Run end of day sales reports</w:t>
+        <w:t xml:space="preserve">Handle food &amp; alcohol according to instructed guidelines</w:t>
       </w:r>
     </w:p>
     <w:p>
@@ -635,7 +776,7 @@
         <w:rPr>
           <w:rtl w:val="0"/>
         </w:rPr>
-        <w:t xml:space="preserve">Provide friendly customer service</w:t>
+        <w:t xml:space="preserve">Manage employees &amp; staffing requirements as needed</w:t>
       </w:r>
     </w:p>
     <w:p>
@@ -653,61 +794,7 @@
         <w:rPr>
           <w:rtl w:val="0"/>
         </w:rPr>
-        <w:t xml:space="preserve">Handle food &amp; alcohol according to instructed guidelines</w:t>
-      </w:r>
-    </w:p>
-    <w:p>
-      <w:pPr>
-        <w:numPr>
-          <w:ilvl w:val="0"/>
-          <w:numId w:val="5"/>
-        </w:numPr>
-        <w:ind w:left="720" w:hanging="360"/>
-        <w:rPr>
-          <w:u w:val="none"/>
-        </w:rPr>
-      </w:pPr>
-      <w:r>
-        <w:rPr>
-          <w:rtl w:val="0"/>
-        </w:rPr>
-        <w:t xml:space="preserve">Manage employees &amp; staffing requirements as needed</w:t>
-      </w:r>
-    </w:p>
-    <w:p>
-      <w:pPr>
-        <w:numPr>
-          <w:ilvl w:val="0"/>
-          <w:numId w:val="5"/>
-        </w:numPr>
-        <w:ind w:left="720" w:hanging="360"/>
-        <w:rPr>
-          <w:u w:val="none"/>
-        </w:rPr>
-      </w:pPr>
-      <w:r>
-        <w:rPr>
-          <w:rtl w:val="0"/>
-        </w:rPr>
         <w:t xml:space="preserve">Keep cooking, serving, &amp; dining area clean</w:t>
-      </w:r>
-    </w:p>
-    <w:p>
-      <w:pPr>
-        <w:numPr>
-          <w:ilvl w:val="0"/>
-          <w:numId w:val="6"/>
-        </w:numPr>
-        <w:ind w:left="720" w:hanging="360"/>
-        <w:rPr>
-          <w:u w:val="none"/>
-        </w:rPr>
-      </w:pPr>
-      <w:r>
-        <w:rPr>
-          <w:rtl w:val="0"/>
-        </w:rPr>
-        <w:t xml:space="preserve">Wear all required safety equipment &amp; follow all safety protocols</w:t>
       </w:r>
     </w:p>
     <w:p>
@@ -837,7 +924,40 @@
       <w:rPr>
         <w:rtl w:val="0"/>
       </w:rPr>
-      <w:t xml:space="preserve">        (785) 925-8273</w:t>
+      <w:t xml:space="preserve">     </w:t>
+    </w:r>
+    <w:r>
+      <w:rPr>
+        <w:rtl w:val="0"/>
+      </w:rPr>
+      <w:t xml:space="preserve">(785) 925-8273     </w:t>
+    </w:r>
+    <w:hyperlink r:id="rId2">
+      <w:r>
+        <w:rPr>
+          <w:color w:val="1155cc"/>
+          <w:u w:val="single"/>
+          <w:rtl w:val="0"/>
+        </w:rPr>
+        <w:t xml:space="preserve">www.linkedin.com/in/nicholas-smith-721621220</w:t>
+      </w:r>
+    </w:hyperlink>
+    <w:r>
+      <w:rPr>
+        <w:rtl w:val="0"/>
+      </w:rPr>
+    </w:r>
+  </w:p>
+  <w:p>
+    <w:pPr>
+      <w:jc w:val="center"/>
+      <w:rPr/>
+    </w:pPr>
+    <w:r>
+      <w:rPr>
+        <w:rtl w:val="0"/>
+      </w:rPr>
+      <w:t xml:space="preserve">Lawrence, Kansas</w:t>
     </w:r>
   </w:p>
 </w:ftr>
@@ -1310,116 +1430,6 @@
     </w:lvl>
   </w:abstractNum>
   <w:abstractNum w:abstractNumId="5">
-    <w:lvl w:ilvl="0">
-      <w:start w:val="1"/>
-      <w:numFmt w:val="bullet"/>
-      <w:lvlText w:val="●"/>
-      <w:lvlJc w:val="left"/>
-      <w:pPr>
-        <w:ind w:left="720" w:hanging="360"/>
-      </w:pPr>
-      <w:rPr>
-        <w:u w:val="none"/>
-      </w:rPr>
-    </w:lvl>
-    <w:lvl w:ilvl="1">
-      <w:start w:val="1"/>
-      <w:numFmt w:val="bullet"/>
-      <w:lvlText w:val="○"/>
-      <w:lvlJc w:val="left"/>
-      <w:pPr>
-        <w:ind w:left="1440" w:hanging="360"/>
-      </w:pPr>
-      <w:rPr>
-        <w:u w:val="none"/>
-      </w:rPr>
-    </w:lvl>
-    <w:lvl w:ilvl="2">
-      <w:start w:val="1"/>
-      <w:numFmt w:val="bullet"/>
-      <w:lvlText w:val="■"/>
-      <w:lvlJc w:val="left"/>
-      <w:pPr>
-        <w:ind w:left="2160" w:hanging="360"/>
-      </w:pPr>
-      <w:rPr>
-        <w:u w:val="none"/>
-      </w:rPr>
-    </w:lvl>
-    <w:lvl w:ilvl="3">
-      <w:start w:val="1"/>
-      <w:numFmt w:val="bullet"/>
-      <w:lvlText w:val="●"/>
-      <w:lvlJc w:val="left"/>
-      <w:pPr>
-        <w:ind w:left="2880" w:hanging="360"/>
-      </w:pPr>
-      <w:rPr>
-        <w:u w:val="none"/>
-      </w:rPr>
-    </w:lvl>
-    <w:lvl w:ilvl="4">
-      <w:start w:val="1"/>
-      <w:numFmt w:val="bullet"/>
-      <w:lvlText w:val="○"/>
-      <w:lvlJc w:val="left"/>
-      <w:pPr>
-        <w:ind w:left="3600" w:hanging="360"/>
-      </w:pPr>
-      <w:rPr>
-        <w:u w:val="none"/>
-      </w:rPr>
-    </w:lvl>
-    <w:lvl w:ilvl="5">
-      <w:start w:val="1"/>
-      <w:numFmt w:val="bullet"/>
-      <w:lvlText w:val="■"/>
-      <w:lvlJc w:val="left"/>
-      <w:pPr>
-        <w:ind w:left="4320" w:hanging="360"/>
-      </w:pPr>
-      <w:rPr>
-        <w:u w:val="none"/>
-      </w:rPr>
-    </w:lvl>
-    <w:lvl w:ilvl="6">
-      <w:start w:val="1"/>
-      <w:numFmt w:val="bullet"/>
-      <w:lvlText w:val="●"/>
-      <w:lvlJc w:val="left"/>
-      <w:pPr>
-        <w:ind w:left="5040" w:hanging="360"/>
-      </w:pPr>
-      <w:rPr>
-        <w:u w:val="none"/>
-      </w:rPr>
-    </w:lvl>
-    <w:lvl w:ilvl="7">
-      <w:start w:val="1"/>
-      <w:numFmt w:val="bullet"/>
-      <w:lvlText w:val="○"/>
-      <w:lvlJc w:val="left"/>
-      <w:pPr>
-        <w:ind w:left="5760" w:hanging="360"/>
-      </w:pPr>
-      <w:rPr>
-        <w:u w:val="none"/>
-      </w:rPr>
-    </w:lvl>
-    <w:lvl w:ilvl="8">
-      <w:start w:val="1"/>
-      <w:numFmt w:val="bullet"/>
-      <w:lvlText w:val="■"/>
-      <w:lvlJc w:val="left"/>
-      <w:pPr>
-        <w:ind w:left="6480" w:hanging="360"/>
-      </w:pPr>
-      <w:rPr>
-        <w:u w:val="none"/>
-      </w:rPr>
-    </w:lvl>
-  </w:abstractNum>
-  <w:abstractNum w:abstractNumId="6">
     <w:lvl w:ilvl="0">
       <w:start w:val="1"/>
       <w:numFmt w:val="bullet"/>
@@ -1543,9 +1553,6 @@
   </w:num>
   <w:num w:numId="5">
     <w:abstractNumId w:val="5"/>
-  </w:num>
-  <w:num w:numId="6">
-    <w:abstractNumId w:val="6"/>
   </w:num>
 </w:numbering>
 </file>

</xml_diff>